<commit_message>
Aula JPA - Hibernate
</commit_message>
<xml_diff>
--- a/Documentação/AcessoABancoDeDadosComJDBC.docx
+++ b/Documentação/AcessoABancoDeDadosComJDBC.docx
@@ -88,39 +88,7 @@
           <w:b/>
           <w:bCs/>
         </w:rPr>
-        <w:t xml:space="preserve"> para instalar o driver necessário para que sua aplicação Java se conecte a </w:t>
-      </w:r>
-      <w:proofErr w:type="gramStart"/>
-      <w:r>
-        <w:rPr>
-          <w:b/>
-          <w:bCs/>
-        </w:rPr>
-        <w:t>uma banco</w:t>
-      </w:r>
-      <w:proofErr w:type="gramEnd"/>
-      <w:r>
-        <w:rPr>
-          <w:b/>
-          <w:bCs/>
-        </w:rPr>
-        <w:t xml:space="preserve"> de dados </w:t>
-      </w:r>
-      <w:proofErr w:type="spellStart"/>
-      <w:r>
-        <w:rPr>
-          <w:b/>
-          <w:bCs/>
-        </w:rPr>
-        <w:t>SQLServer</w:t>
-      </w:r>
-      <w:proofErr w:type="spellEnd"/>
-      <w:r>
-        <w:rPr>
-          <w:b/>
-          <w:bCs/>
-        </w:rPr>
-        <w:t>.</w:t>
+        <w:t xml:space="preserve"> para instalar o driver necessário para que sua aplicação Java se conecte a uma banco de dados SQLServer.</w:t>
       </w:r>
     </w:p>
     <w:p>
@@ -141,39 +109,7 @@
           <w:b/>
           <w:bCs/>
         </w:rPr>
-        <w:t xml:space="preserve">Exporte os arquivos </w:t>
-      </w:r>
-      <w:proofErr w:type="spellStart"/>
-      <w:r>
-        <w:rPr>
-          <w:b/>
-          <w:bCs/>
-        </w:rPr>
-        <w:t>jar</w:t>
-      </w:r>
-      <w:proofErr w:type="spellEnd"/>
-      <w:r>
-        <w:rPr>
-          <w:b/>
-          <w:bCs/>
-        </w:rPr>
-        <w:t xml:space="preserve"> de dentro do arquivo zip para uma pasta </w:t>
-      </w:r>
-      <w:proofErr w:type="spellStart"/>
-      <w:r>
-        <w:rPr>
-          <w:b/>
-          <w:bCs/>
-        </w:rPr>
-        <w:t>java-libs</w:t>
-      </w:r>
-      <w:proofErr w:type="spellEnd"/>
-      <w:r>
-        <w:rPr>
-          <w:b/>
-          <w:bCs/>
-        </w:rPr>
-        <w:t xml:space="preserve"> no Disco Local: C do computador.</w:t>
+        <w:t>Exporte os arquivos jar de dentro do arquivo zip para uma pasta java-libs no Disco Local: C do computador.</w:t>
       </w:r>
     </w:p>
     <w:p>
@@ -215,71 +151,7 @@
           <w:b/>
           <w:bCs/>
         </w:rPr>
-        <w:t xml:space="preserve">No Eclipse, vá para </w:t>
-      </w:r>
-      <w:proofErr w:type="spellStart"/>
-      <w:r>
-        <w:rPr>
-          <w:b/>
-          <w:bCs/>
-        </w:rPr>
-        <w:t>Window</w:t>
-      </w:r>
-      <w:proofErr w:type="spellEnd"/>
-      <w:r>
-        <w:rPr>
-          <w:b/>
-          <w:bCs/>
-        </w:rPr>
-        <w:t>&gt;</w:t>
-      </w:r>
-      <w:proofErr w:type="spellStart"/>
-      <w:r>
-        <w:rPr>
-          <w:b/>
-          <w:bCs/>
-        </w:rPr>
-        <w:t>Preferences</w:t>
-      </w:r>
-      <w:proofErr w:type="spellEnd"/>
-      <w:r>
-        <w:rPr>
-          <w:b/>
-          <w:bCs/>
-        </w:rPr>
-        <w:t>&gt;Java&gt;Build Path&gt;</w:t>
-      </w:r>
-      <w:proofErr w:type="spellStart"/>
-      <w:r>
-        <w:rPr>
-          <w:b/>
-          <w:bCs/>
-        </w:rPr>
-        <w:t>User</w:t>
-      </w:r>
-      <w:proofErr w:type="spellEnd"/>
-      <w:r>
-        <w:rPr>
-          <w:b/>
-          <w:bCs/>
-        </w:rPr>
-        <w:t xml:space="preserve"> </w:t>
-      </w:r>
-      <w:proofErr w:type="spellStart"/>
-      <w:r>
-        <w:rPr>
-          <w:b/>
-          <w:bCs/>
-        </w:rPr>
-        <w:t>Libraries</w:t>
-      </w:r>
-      <w:proofErr w:type="spellEnd"/>
-      <w:r>
-        <w:rPr>
-          <w:b/>
-          <w:bCs/>
-        </w:rPr>
-        <w:t>;</w:t>
+        <w:t>No Eclipse, vá para Window&gt;Preferences&gt;Java&gt;Build Path&gt;User Libraries;</w:t>
       </w:r>
     </w:p>
     <w:p>
@@ -300,23 +172,7 @@
           <w:b/>
           <w:bCs/>
         </w:rPr>
-        <w:t xml:space="preserve">Crie uma nova biblioteca com o nome </w:t>
-      </w:r>
-      <w:proofErr w:type="spellStart"/>
-      <w:r>
-        <w:rPr>
-          <w:b/>
-          <w:bCs/>
-        </w:rPr>
-        <w:t>SQLServerConnector</w:t>
-      </w:r>
-      <w:proofErr w:type="spellEnd"/>
-      <w:r>
-        <w:rPr>
-          <w:b/>
-          <w:bCs/>
-        </w:rPr>
-        <w:t>;</w:t>
+        <w:t>Crie uma nova biblioteca com o nome SQLServerConnector;</w:t>
       </w:r>
     </w:p>
     <w:p>
@@ -337,39 +193,7 @@
           <w:b/>
           <w:bCs/>
         </w:rPr>
-        <w:t>Vincule os arquivos .</w:t>
-      </w:r>
-      <w:proofErr w:type="spellStart"/>
-      <w:r>
-        <w:rPr>
-          <w:b/>
-          <w:bCs/>
-        </w:rPr>
-        <w:t>jar</w:t>
-      </w:r>
-      <w:proofErr w:type="spellEnd"/>
-      <w:r>
-        <w:rPr>
-          <w:b/>
-          <w:bCs/>
-        </w:rPr>
-        <w:t xml:space="preserve"> exportados à biblioteca </w:t>
-      </w:r>
-      <w:proofErr w:type="spellStart"/>
-      <w:r>
-        <w:rPr>
-          <w:b/>
-          <w:bCs/>
-        </w:rPr>
-        <w:t>SQLServerConnector</w:t>
-      </w:r>
-      <w:proofErr w:type="spellEnd"/>
-      <w:r>
-        <w:rPr>
-          <w:b/>
-          <w:bCs/>
-        </w:rPr>
-        <w:t>.</w:t>
+        <w:t>Vincule os arquivos .jar exportados à biblioteca SQLServerConnector.</w:t>
       </w:r>
     </w:p>
     <w:p>
@@ -431,41 +255,7 @@
           <w:b/>
           <w:bCs/>
         </w:rPr>
-        <w:t xml:space="preserve">Crie um arquivo </w:t>
-      </w:r>
-      <w:proofErr w:type="spellStart"/>
-      <w:proofErr w:type="gramStart"/>
-      <w:r>
-        <w:rPr>
-          <w:b/>
-          <w:bCs/>
-        </w:rPr>
-        <w:t>db.properties</w:t>
-      </w:r>
-      <w:proofErr w:type="spellEnd"/>
-      <w:proofErr w:type="gramEnd"/>
-      <w:r>
-        <w:rPr>
-          <w:b/>
-          <w:bCs/>
-        </w:rPr>
-        <w:t xml:space="preserve"> dentro do Java Project e fora da pasta </w:t>
-      </w:r>
-      <w:proofErr w:type="spellStart"/>
-      <w:r>
-        <w:rPr>
-          <w:b/>
-          <w:bCs/>
-        </w:rPr>
-        <w:t>src</w:t>
-      </w:r>
-      <w:proofErr w:type="spellEnd"/>
-      <w:r>
-        <w:rPr>
-          <w:b/>
-          <w:bCs/>
-        </w:rPr>
-        <w:t>.</w:t>
+        <w:t>Crie um arquivo db.properties dentro do Java Project e fora da pasta src.</w:t>
       </w:r>
     </w:p>
     <w:p>
@@ -602,26 +392,16 @@
                             </w:r>
                           </w:p>
                           <w:p>
-                            <w:proofErr w:type="spellStart"/>
-                            <w:r>
-                              <w:t>user</w:t>
-                            </w:r>
-                            <w:proofErr w:type="spellEnd"/>
-                            <w:r>
-                              <w:t>=</w:t>
+                            <w:r>
+                              <w:t>user=</w:t>
                             </w:r>
                             <w:r>
                               <w:t>(usuário)@(nome_do_servidor)</w:t>
                             </w:r>
                           </w:p>
                           <w:p>
-                            <w:proofErr w:type="spellStart"/>
-                            <w:r>
-                              <w:t>password</w:t>
-                            </w:r>
-                            <w:proofErr w:type="spellEnd"/>
-                            <w:r>
-                              <w:t>=</w:t>
+                            <w:r>
+                              <w:t>password=</w:t>
                             </w:r>
                             <w:r>
                               <w:t>(senha)</w:t>
@@ -633,7 +413,6 @@
                             </w:r>
                           </w:p>
                           <w:p>
-                            <w:proofErr w:type="spellStart"/>
                             <w:r>
                               <w:rPr>
                                 <w:b/>
@@ -641,13 +420,11 @@
                               </w:rPr>
                               <w:t>encrypt</w:t>
                             </w:r>
-                            <w:proofErr w:type="spellEnd"/>
                             <w:r>
                               <w:t>: Exige que a conexão com o SQL Server seja criptografada com SSL/TLS.</w:t>
                             </w:r>
                           </w:p>
                           <w:p>
-                            <w:proofErr w:type="spellStart"/>
                             <w:r>
                               <w:rPr>
                                 <w:b/>
@@ -655,13 +432,11 @@
                               </w:rPr>
                               <w:t>trustServerCertificate</w:t>
                             </w:r>
-                            <w:proofErr w:type="spellEnd"/>
                             <w:r>
                               <w:t>: Define se o JDBC deve verificar a validação do certificado SSL do servidor. Definido como false indica para o programa que ele deve verificar se o certificado é emitido por uma autoridade certificadora válida.</w:t>
                             </w:r>
                           </w:p>
                           <w:p>
-                            <w:proofErr w:type="spellStart"/>
                             <w:r>
                               <w:rPr>
                                 <w:b/>
@@ -669,7 +444,6 @@
                               </w:rPr>
                               <w:t>loginTimeOut</w:t>
                             </w:r>
-                            <w:proofErr w:type="spellEnd"/>
                             <w:r>
                               <w:t>: Define o tempo máximo que o JDBC vai esperar para estabelecer a conexão com o Banco de Dados.</w:t>
                             </w:r>
@@ -773,26 +547,16 @@
                       </w:r>
                     </w:p>
                     <w:p>
-                      <w:proofErr w:type="spellStart"/>
-                      <w:r>
-                        <w:t>user</w:t>
-                      </w:r>
-                      <w:proofErr w:type="spellEnd"/>
-                      <w:r>
-                        <w:t>=</w:t>
+                      <w:r>
+                        <w:t>user=</w:t>
                       </w:r>
                       <w:r>
                         <w:t>(usuário)@(nome_do_servidor)</w:t>
                       </w:r>
                     </w:p>
                     <w:p>
-                      <w:proofErr w:type="spellStart"/>
-                      <w:r>
-                        <w:t>password</w:t>
-                      </w:r>
-                      <w:proofErr w:type="spellEnd"/>
-                      <w:r>
-                        <w:t>=</w:t>
+                      <w:r>
+                        <w:t>password=</w:t>
                       </w:r>
                       <w:r>
                         <w:t>(senha)</w:t>
@@ -804,7 +568,6 @@
                       </w:r>
                     </w:p>
                     <w:p>
-                      <w:proofErr w:type="spellStart"/>
                       <w:r>
                         <w:rPr>
                           <w:b/>
@@ -812,13 +575,11 @@
                         </w:rPr>
                         <w:t>encrypt</w:t>
                       </w:r>
-                      <w:proofErr w:type="spellEnd"/>
                       <w:r>
                         <w:t>: Exige que a conexão com o SQL Server seja criptografada com SSL/TLS.</w:t>
                       </w:r>
                     </w:p>
                     <w:p>
-                      <w:proofErr w:type="spellStart"/>
                       <w:r>
                         <w:rPr>
                           <w:b/>
@@ -826,13 +587,11 @@
                         </w:rPr>
                         <w:t>trustServerCertificate</w:t>
                       </w:r>
-                      <w:proofErr w:type="spellEnd"/>
                       <w:r>
                         <w:t>: Define se o JDBC deve verificar a validação do certificado SSL do servidor. Definido como false indica para o programa que ele deve verificar se o certificado é emitido por uma autoridade certificadora válida.</w:t>
                       </w:r>
                     </w:p>
                     <w:p>
-                      <w:proofErr w:type="spellStart"/>
                       <w:r>
                         <w:rPr>
                           <w:b/>
@@ -840,7 +599,6 @@
                         </w:rPr>
                         <w:t>loginTimeOut</w:t>
                       </w:r>
-                      <w:proofErr w:type="spellEnd"/>
                       <w:r>
                         <w:t>: Define o tempo máximo que o JDBC vai esperar para estabelecer a conexão com o Banco de Dados.</w:t>
                       </w:r>
@@ -931,7 +689,6 @@
                       <wps:txbx>
                         <w:txbxContent>
                           <w:p>
-                            <w:proofErr w:type="spellStart"/>
                             <w:r>
                               <w:rPr>
                                 <w:b/>
@@ -939,21 +696,11 @@
                               </w:rPr>
                               <w:t>package</w:t>
                             </w:r>
-                            <w:proofErr w:type="spellEnd"/>
-                            <w:r>
-                              <w:t xml:space="preserve"> </w:t>
-                            </w:r>
-                            <w:proofErr w:type="spellStart"/>
-                            <w:r>
-                              <w:t>exception</w:t>
-                            </w:r>
-                            <w:proofErr w:type="spellEnd"/>
-                            <w:r>
-                              <w:t>;</w:t>
+                            <w:r>
+                              <w:t xml:space="preserve"> exception;</w:t>
                             </w:r>
                           </w:p>
                           <w:p>
-                            <w:proofErr w:type="spellStart"/>
                             <w:r>
                               <w:rPr>
                                 <w:b/>
@@ -961,11 +708,9 @@
                               </w:rPr>
                               <w:t>public</w:t>
                             </w:r>
-                            <w:proofErr w:type="spellEnd"/>
                             <w:r>
                               <w:t xml:space="preserve"> </w:t>
                             </w:r>
-                            <w:proofErr w:type="spellStart"/>
                             <w:r>
                               <w:rPr>
                                 <w:b/>
@@ -973,19 +718,9 @@
                               </w:rPr>
                               <w:t>class</w:t>
                             </w:r>
-                            <w:proofErr w:type="spellEnd"/>
-                            <w:r>
-                              <w:t xml:space="preserve"> </w:t>
-                            </w:r>
-                            <w:proofErr w:type="spellStart"/>
-                            <w:r>
-                              <w:t>DbException</w:t>
-                            </w:r>
-                            <w:proofErr w:type="spellEnd"/>
-                            <w:r>
-                              <w:t xml:space="preserve"> </w:t>
-                            </w:r>
-                            <w:proofErr w:type="spellStart"/>
+                            <w:r>
+                              <w:t xml:space="preserve"> DbException </w:t>
+                            </w:r>
                             <w:r>
                               <w:rPr>
                                 <w:b/>
@@ -993,26 +728,14 @@
                               </w:rPr>
                               <w:t>extends</w:t>
                             </w:r>
-                            <w:proofErr w:type="spellEnd"/>
-                            <w:r>
-                              <w:t xml:space="preserve"> </w:t>
-                            </w:r>
-                            <w:proofErr w:type="spellStart"/>
-                            <w:proofErr w:type="gramStart"/>
-                            <w:r>
-                              <w:t>RuntimeException</w:t>
-                            </w:r>
-                            <w:proofErr w:type="spellEnd"/>
-                            <w:r>
-                              <w:t>{</w:t>
-                            </w:r>
-                            <w:proofErr w:type="gramEnd"/>
+                            <w:r>
+                              <w:t xml:space="preserve"> RuntimeException{</w:t>
+                            </w:r>
                           </w:p>
                           <w:p>
                             <w:r>
                               <w:tab/>
                             </w:r>
-                            <w:proofErr w:type="spellStart"/>
                             <w:r>
                               <w:rPr>
                                 <w:b/>
@@ -1020,11 +743,9 @@
                               </w:rPr>
                               <w:t>private</w:t>
                             </w:r>
-                            <w:proofErr w:type="spellEnd"/>
                             <w:r>
                               <w:t xml:space="preserve"> </w:t>
                             </w:r>
-                            <w:proofErr w:type="spellStart"/>
                             <w:r>
                               <w:rPr>
                                 <w:b/>
@@ -1032,7 +753,6 @@
                               </w:rPr>
                               <w:t>static</w:t>
                             </w:r>
-                            <w:proofErr w:type="spellEnd"/>
                             <w:r>
                               <w:t xml:space="preserve"> </w:t>
                             </w:r>
@@ -1046,7 +766,6 @@
                             <w:r>
                               <w:t xml:space="preserve"> </w:t>
                             </w:r>
-                            <w:proofErr w:type="spellStart"/>
                             <w:r>
                               <w:rPr>
                                 <w:b/>
@@ -1054,11 +773,9 @@
                               </w:rPr>
                               <w:t>long</w:t>
                             </w:r>
-                            <w:proofErr w:type="spellEnd"/>
                             <w:r>
                               <w:t xml:space="preserve"> </w:t>
                             </w:r>
-                            <w:proofErr w:type="spellStart"/>
                             <w:r>
                               <w:rPr>
                                 <w:b/>
@@ -1068,7 +785,6 @@
                               </w:rPr>
                               <w:t>serialVersionUID</w:t>
                             </w:r>
-                            <w:proofErr w:type="spellEnd"/>
                             <w:r>
                               <w:t xml:space="preserve"> = 1L;</w:t>
                             </w:r>
@@ -1077,7 +793,6 @@
                             <w:r>
                               <w:tab/>
                             </w:r>
-                            <w:proofErr w:type="spellStart"/>
                             <w:r>
                               <w:rPr>
                                 <w:b/>
@@ -1085,27 +800,8 @@
                               </w:rPr>
                               <w:t>public</w:t>
                             </w:r>
-                            <w:proofErr w:type="spellEnd"/>
-                            <w:r>
-                              <w:t xml:space="preserve"> </w:t>
-                            </w:r>
-                            <w:proofErr w:type="spellStart"/>
-                            <w:proofErr w:type="gramStart"/>
-                            <w:r>
-                              <w:t>DbException</w:t>
-                            </w:r>
-                            <w:proofErr w:type="spellEnd"/>
-                            <w:r>
-                              <w:t>(</w:t>
-                            </w:r>
-                            <w:proofErr w:type="spellStart"/>
-                            <w:proofErr w:type="gramEnd"/>
-                            <w:r>
-                              <w:t>String</w:t>
-                            </w:r>
-                            <w:proofErr w:type="spellEnd"/>
-                            <w:r>
-                              <w:t xml:space="preserve"> msg) {</w:t>
+                            <w:r>
+                              <w:t xml:space="preserve"> DbException(String msg) {</w:t>
                             </w:r>
                           </w:p>
                           <w:p>
@@ -1161,7 +857,6 @@
                 <v:textbox>
                   <w:txbxContent>
                     <w:p>
-                      <w:proofErr w:type="spellStart"/>
                       <w:r>
                         <w:rPr>
                           <w:b/>
@@ -1169,21 +864,11 @@
                         </w:rPr>
                         <w:t>package</w:t>
                       </w:r>
-                      <w:proofErr w:type="spellEnd"/>
-                      <w:r>
-                        <w:t xml:space="preserve"> </w:t>
-                      </w:r>
-                      <w:proofErr w:type="spellStart"/>
-                      <w:r>
-                        <w:t>exception</w:t>
-                      </w:r>
-                      <w:proofErr w:type="spellEnd"/>
-                      <w:r>
-                        <w:t>;</w:t>
+                      <w:r>
+                        <w:t xml:space="preserve"> exception;</w:t>
                       </w:r>
                     </w:p>
                     <w:p>
-                      <w:proofErr w:type="spellStart"/>
                       <w:r>
                         <w:rPr>
                           <w:b/>
@@ -1191,11 +876,9 @@
                         </w:rPr>
                         <w:t>public</w:t>
                       </w:r>
-                      <w:proofErr w:type="spellEnd"/>
                       <w:r>
                         <w:t xml:space="preserve"> </w:t>
                       </w:r>
-                      <w:proofErr w:type="spellStart"/>
                       <w:r>
                         <w:rPr>
                           <w:b/>
@@ -1203,19 +886,9 @@
                         </w:rPr>
                         <w:t>class</w:t>
                       </w:r>
-                      <w:proofErr w:type="spellEnd"/>
-                      <w:r>
-                        <w:t xml:space="preserve"> </w:t>
-                      </w:r>
-                      <w:proofErr w:type="spellStart"/>
-                      <w:r>
-                        <w:t>DbException</w:t>
-                      </w:r>
-                      <w:proofErr w:type="spellEnd"/>
-                      <w:r>
-                        <w:t xml:space="preserve"> </w:t>
-                      </w:r>
-                      <w:proofErr w:type="spellStart"/>
+                      <w:r>
+                        <w:t xml:space="preserve"> DbException </w:t>
+                      </w:r>
                       <w:r>
                         <w:rPr>
                           <w:b/>
@@ -1223,26 +896,14 @@
                         </w:rPr>
                         <w:t>extends</w:t>
                       </w:r>
-                      <w:proofErr w:type="spellEnd"/>
-                      <w:r>
-                        <w:t xml:space="preserve"> </w:t>
-                      </w:r>
-                      <w:proofErr w:type="spellStart"/>
-                      <w:proofErr w:type="gramStart"/>
-                      <w:r>
-                        <w:t>RuntimeException</w:t>
-                      </w:r>
-                      <w:proofErr w:type="spellEnd"/>
-                      <w:r>
-                        <w:t>{</w:t>
-                      </w:r>
-                      <w:proofErr w:type="gramEnd"/>
+                      <w:r>
+                        <w:t xml:space="preserve"> RuntimeException{</w:t>
+                      </w:r>
                     </w:p>
                     <w:p>
                       <w:r>
                         <w:tab/>
                       </w:r>
-                      <w:proofErr w:type="spellStart"/>
                       <w:r>
                         <w:rPr>
                           <w:b/>
@@ -1250,11 +911,9 @@
                         </w:rPr>
                         <w:t>private</w:t>
                       </w:r>
-                      <w:proofErr w:type="spellEnd"/>
                       <w:r>
                         <w:t xml:space="preserve"> </w:t>
                       </w:r>
-                      <w:proofErr w:type="spellStart"/>
                       <w:r>
                         <w:rPr>
                           <w:b/>
@@ -1262,7 +921,6 @@
                         </w:rPr>
                         <w:t>static</w:t>
                       </w:r>
-                      <w:proofErr w:type="spellEnd"/>
                       <w:r>
                         <w:t xml:space="preserve"> </w:t>
                       </w:r>
@@ -1276,7 +934,6 @@
                       <w:r>
                         <w:t xml:space="preserve"> </w:t>
                       </w:r>
-                      <w:proofErr w:type="spellStart"/>
                       <w:r>
                         <w:rPr>
                           <w:b/>
@@ -1284,11 +941,9 @@
                         </w:rPr>
                         <w:t>long</w:t>
                       </w:r>
-                      <w:proofErr w:type="spellEnd"/>
                       <w:r>
                         <w:t xml:space="preserve"> </w:t>
                       </w:r>
-                      <w:proofErr w:type="spellStart"/>
                       <w:r>
                         <w:rPr>
                           <w:b/>
@@ -1298,7 +953,6 @@
                         </w:rPr>
                         <w:t>serialVersionUID</w:t>
                       </w:r>
-                      <w:proofErr w:type="spellEnd"/>
                       <w:r>
                         <w:t xml:space="preserve"> = 1L;</w:t>
                       </w:r>
@@ -1307,7 +961,6 @@
                       <w:r>
                         <w:tab/>
                       </w:r>
-                      <w:proofErr w:type="spellStart"/>
                       <w:r>
                         <w:rPr>
                           <w:b/>
@@ -1315,27 +968,8 @@
                         </w:rPr>
                         <w:t>public</w:t>
                       </w:r>
-                      <w:proofErr w:type="spellEnd"/>
-                      <w:r>
-                        <w:t xml:space="preserve"> </w:t>
-                      </w:r>
-                      <w:proofErr w:type="spellStart"/>
-                      <w:proofErr w:type="gramStart"/>
-                      <w:r>
-                        <w:t>DbException</w:t>
-                      </w:r>
-                      <w:proofErr w:type="spellEnd"/>
-                      <w:r>
-                        <w:t>(</w:t>
-                      </w:r>
-                      <w:proofErr w:type="spellStart"/>
-                      <w:proofErr w:type="gramEnd"/>
-                      <w:r>
-                        <w:t>String</w:t>
-                      </w:r>
-                      <w:proofErr w:type="spellEnd"/>
-                      <w:r>
-                        <w:t xml:space="preserve"> msg) {</w:t>
+                      <w:r>
+                        <w:t xml:space="preserve"> DbException(String msg) {</w:t>
                       </w:r>
                     </w:p>
                     <w:p>
@@ -1381,33 +1015,15 @@
           <w:b/>
           <w:bCs/>
         </w:rPr>
-        <w:t xml:space="preserve">Crie uma exceção </w:t>
+        <w:t>Crie uma exceção DbException</w:t>
       </w:r>
-      <w:proofErr w:type="spellStart"/>
       <w:r>
         <w:rPr>
           <w:b/>
           <w:bCs/>
         </w:rPr>
-        <w:t>DbException</w:t>
+        <w:t xml:space="preserve"> no pacote exception</w:t>
       </w:r>
-      <w:proofErr w:type="spellEnd"/>
-      <w:r>
-        <w:rPr>
-          <w:b/>
-          <w:bCs/>
-        </w:rPr>
-        <w:t xml:space="preserve"> no pacote </w:t>
-      </w:r>
-      <w:proofErr w:type="spellStart"/>
-      <w:r>
-        <w:rPr>
-          <w:b/>
-          <w:bCs/>
-        </w:rPr>
-        <w:t>exception</w:t>
-      </w:r>
-      <w:proofErr w:type="spellEnd"/>
       <w:r>
         <w:rPr>
           <w:b/>
@@ -1500,21 +1116,11 @@
                       </wps:spPr>
                       <wps:txbx>
                         <w:txbxContent>
-                          <w:sdt>
-                            <w:sdtPr>
-                              <w:id w:val="568603642"/>
-                              <w:temporary/>
-                              <w:showingPlcHdr/>
-                              <w15:appearance w15:val="hidden"/>
-                            </w:sdtPr>
-                            <w:sdtContent>
-                              <w:p>
-                                <w:r>
-                                  <w:t>[Capture a atenção do leitor com uma ótima citação do documento ou use este espaço para enfatizar um ponto-chave. Para colocar essa caixa de texto em qualquer lugar na página, basta arrastá-la.]</w:t>
-                                </w:r>
-                              </w:p>
-                            </w:sdtContent>
-                          </w:sdt>
+                          <w:p>
+                            <w:r>
+                              <w:t>Git pu</w:t>
+                            </w:r>
+                          </w:p>
                         </w:txbxContent>
                       </wps:txbx>
                       <wps:bodyPr rot="0" vert="horz" wrap="square" lIns="91440" tIns="45720" rIns="91440" bIns="45720" anchor="t" anchorCtr="0">
@@ -1537,21 +1143,11 @@
               <v:shape w14:anchorId="3FDF220A" id="_x0000_s1028" type="#_x0000_t202" style="position:absolute;left:0;text-align:left;margin-left:-26.25pt;margin-top:24pt;width:580.5pt;height:110.6pt;z-index:251663360;visibility:visible;mso-wrap-style:square;mso-width-percent:0;mso-height-percent:200;mso-wrap-distance-left:9pt;mso-wrap-distance-top:3.6pt;mso-wrap-distance-right:9pt;mso-wrap-distance-bottom:3.6pt;mso-position-horizontal:absolute;mso-position-horizontal-relative:margin;mso-position-vertical:absolute;mso-position-vertical-relative:text;mso-width-percent:0;mso-height-percent:200;mso-width-relative:margin;mso-height-relative:margin;v-text-anchor:top" o:gfxdata="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">
                 <v:textbox style="mso-fit-shape-to-text:t">
                   <w:txbxContent>
-                    <w:sdt>
-                      <w:sdtPr>
-                        <w:id w:val="568603642"/>
-                        <w:temporary/>
-                        <w:showingPlcHdr/>
-                        <w15:appearance w15:val="hidden"/>
-                      </w:sdtPr>
-                      <w:sdtContent>
-                        <w:p>
-                          <w:r>
-                            <w:t>[Capture a atenção do leitor com uma ótima citação do documento ou use este espaço para enfatizar um ponto-chave. Para colocar essa caixa de texto em qualquer lugar na página, basta arrastá-la.]</w:t>
-                          </w:r>
-                        </w:p>
-                      </w:sdtContent>
-                    </w:sdt>
+                    <w:p>
+                      <w:r>
+                        <w:t>Git pu</w:t>
+                      </w:r>
+                    </w:p>
                   </w:txbxContent>
                 </v:textbox>
                 <w10:wrap type="square" anchorx="margin"/>

</xml_diff>